<commit_message>
Limpieza de librerias en deshuso
</commit_message>
<xml_diff>
--- a/Resources/plantillaMFAA.docx
+++ b/Resources/plantillaMFAA.docx
@@ -138,7 +138,7 @@
                                 <w:sz w:val="96"/>
                                 <w:szCs w:val="20"/>
                               </w:rPr>
-                              <w:t>All FortiSIEM Clients</w:t>
+                              <w:t xml:space="preserve">Multiple FortiSIEM </w:t>
                             </w:r>
                           </w:p>
                           <w:p>
@@ -228,29 +228,7 @@
                           <w:sz w:val="96"/>
                           <w:szCs w:val="20"/>
                         </w:rPr>
-                        <w:t xml:space="preserve">All </w:t>
-                      </w:r>
-                      <w:proofErr w:type="spellStart"/>
-                      <w:r>
-                        <w:rPr>
-                          <w:rFonts w:ascii="Calibri" w:eastAsia="Calibri" w:hAnsi="Calibri" w:cs="Calibri"/>
-                          <w:b/>
-                          <w:color w:val="7030A0"/>
-                          <w:sz w:val="96"/>
-                          <w:szCs w:val="20"/>
-                        </w:rPr>
-                        <w:t>FortiSIEM</w:t>
-                      </w:r>
-                      <w:proofErr w:type="spellEnd"/>
-                      <w:r>
-                        <w:rPr>
-                          <w:rFonts w:ascii="Calibri" w:eastAsia="Calibri" w:hAnsi="Calibri" w:cs="Calibri"/>
-                          <w:b/>
-                          <w:color w:val="7030A0"/>
-                          <w:sz w:val="96"/>
-                          <w:szCs w:val="20"/>
-                        </w:rPr>
-                        <w:t xml:space="preserve"> Clients</w:t>
+                        <w:t xml:space="preserve">Multiple FortiSIEM </w:t>
                       </w:r>
                     </w:p>
                     <w:p>
@@ -505,15 +483,24 @@
           <w:sz w:val="28"/>
           <w:szCs w:val="28"/>
         </w:rPr>
-        <w:t xml:space="preserve">All FortiSIEM </w:t>
+        <w:t xml:space="preserve">TOP </w:t>
       </w:r>
       <w:r>
         <w:rPr>
           <w:rFonts w:ascii="Arial" w:eastAsia="Arial" w:hAnsi="Arial" w:cs="Arial"/>
           <w:sz w:val="28"/>
           <w:szCs w:val="28"/>
-        </w:rPr>
-        <w:t>Alerts</w:t>
+          <w:u w:val="single"/>
+        </w:rPr>
+        <w:t>Multiple</w:t>
+      </w:r>
+      <w:r>
+        <w:rPr>
+          <w:rFonts w:ascii="Arial" w:eastAsia="Arial" w:hAnsi="Arial" w:cs="Arial"/>
+          <w:sz w:val="28"/>
+          <w:szCs w:val="28"/>
+        </w:rPr>
+        <w:t xml:space="preserve"> FortiSIEM Count Alert</w:t>
       </w:r>
     </w:p>
     <w:p>
@@ -535,45 +522,6 @@
           <w:sz w:val="28"/>
           <w:szCs w:val="28"/>
         </w:rPr>
-        <w:t xml:space="preserve">TOP </w:t>
-      </w:r>
-      <w:r>
-        <w:rPr>
-          <w:rFonts w:ascii="Arial" w:eastAsia="Arial" w:hAnsi="Arial" w:cs="Arial"/>
-          <w:sz w:val="28"/>
-          <w:szCs w:val="28"/>
-          <w:u w:val="single"/>
-        </w:rPr>
-        <w:t>Multiple</w:t>
-      </w:r>
-      <w:r>
-        <w:rPr>
-          <w:rFonts w:ascii="Arial" w:eastAsia="Arial" w:hAnsi="Arial" w:cs="Arial"/>
-          <w:sz w:val="28"/>
-          <w:szCs w:val="28"/>
-        </w:rPr>
-        <w:t xml:space="preserve"> FortiSIEM Count Alert</w:t>
-      </w:r>
-    </w:p>
-    <w:p>
-      <w:pPr>
-        <w:pStyle w:val="Prrafodelista"/>
-        <w:numPr>
-          <w:ilvl w:val="2"/>
-          <w:numId w:val="1"/>
-        </w:numPr>
-        <w:rPr>
-          <w:rFonts w:ascii="Arial" w:eastAsia="Arial" w:hAnsi="Arial" w:cs="Arial"/>
-          <w:sz w:val="28"/>
-          <w:szCs w:val="28"/>
-        </w:rPr>
-      </w:pPr>
-      <w:r>
-        <w:rPr>
-          <w:rFonts w:ascii="Arial" w:eastAsia="Arial" w:hAnsi="Arial" w:cs="Arial"/>
-          <w:sz w:val="28"/>
-          <w:szCs w:val="28"/>
-        </w:rPr>
         <w:t>Details Multiple</w:t>
       </w:r>
       <w:r>
@@ -582,7 +530,25 @@
           <w:sz w:val="28"/>
           <w:szCs w:val="28"/>
         </w:rPr>
-        <w:t xml:space="preserve"> Fortisiem Count Alerts</w:t>
+        <w:t xml:space="preserve"> </w:t>
+      </w:r>
+      <w:proofErr w:type="spellStart"/>
+      <w:r>
+        <w:rPr>
+          <w:rFonts w:ascii="Arial" w:eastAsia="Arial" w:hAnsi="Arial" w:cs="Arial"/>
+          <w:sz w:val="28"/>
+          <w:szCs w:val="28"/>
+        </w:rPr>
+        <w:t>Fortisiem</w:t>
+      </w:r>
+      <w:proofErr w:type="spellEnd"/>
+      <w:r>
+        <w:rPr>
+          <w:rFonts w:ascii="Arial" w:eastAsia="Arial" w:hAnsi="Arial" w:cs="Arial"/>
+          <w:sz w:val="28"/>
+          <w:szCs w:val="28"/>
+        </w:rPr>
+        <w:t xml:space="preserve"> Count Alerts</w:t>
       </w:r>
       <w:r>
         <w:rPr>
@@ -592,6 +558,70 @@
         </w:rPr>
         <w:tab/>
       </w:r>
+    </w:p>
+    <w:p>
+      <w:pPr>
+        <w:pStyle w:val="Prrafodelista"/>
+        <w:numPr>
+          <w:ilvl w:val="0"/>
+          <w:numId w:val="1"/>
+        </w:numPr>
+        <w:rPr>
+          <w:rFonts w:ascii="Arial" w:eastAsia="Arial" w:hAnsi="Arial" w:cs="Arial"/>
+          <w:sz w:val="28"/>
+          <w:szCs w:val="28"/>
+          <w:lang w:val="es-DO"/>
+        </w:rPr>
+      </w:pPr>
+      <w:r>
+        <w:rPr>
+          <w:rFonts w:ascii="Arial" w:eastAsia="Arial" w:hAnsi="Arial" w:cs="Arial"/>
+          <w:sz w:val="28"/>
+          <w:szCs w:val="28"/>
+          <w:lang w:val="es-DO"/>
+        </w:rPr>
+        <w:t>TOP</w:t>
+      </w:r>
+      <w:r>
+        <w:rPr>
+          <w:rFonts w:ascii="Arial" w:eastAsia="Arial" w:hAnsi="Arial" w:cs="Arial"/>
+          <w:sz w:val="28"/>
+          <w:szCs w:val="28"/>
+          <w:lang w:val="es-DO"/>
+        </w:rPr>
+        <w:t xml:space="preserve"> </w:t>
+      </w:r>
+      <w:proofErr w:type="spellStart"/>
+      <w:r>
+        <w:rPr>
+          <w:rFonts w:ascii="Arial" w:eastAsia="Arial" w:hAnsi="Arial" w:cs="Arial"/>
+          <w:sz w:val="28"/>
+          <w:szCs w:val="28"/>
+          <w:lang w:val="es-DO"/>
+        </w:rPr>
+        <w:t>Notification</w:t>
+      </w:r>
+      <w:proofErr w:type="spellEnd"/>
+      <w:r>
+        <w:rPr>
+          <w:rFonts w:ascii="Arial" w:eastAsia="Arial" w:hAnsi="Arial" w:cs="Arial"/>
+          <w:sz w:val="28"/>
+          <w:szCs w:val="28"/>
+          <w:lang w:val="es-DO"/>
+        </w:rPr>
+        <w:t xml:space="preserve"> </w:t>
+      </w:r>
+      <w:proofErr w:type="spellStart"/>
+      <w:r>
+        <w:rPr>
+          <w:rFonts w:ascii="Arial" w:eastAsia="Arial" w:hAnsi="Arial" w:cs="Arial"/>
+          <w:sz w:val="28"/>
+          <w:szCs w:val="28"/>
+          <w:lang w:val="es-DO"/>
+        </w:rPr>
+        <w:t>Alerts</w:t>
+      </w:r>
+      <w:proofErr w:type="spellEnd"/>
     </w:p>
     <w:p>
       <w:pPr>
@@ -607,6 +637,7 @@
           <w:lang w:val="es-DO"/>
         </w:rPr>
       </w:pPr>
+      <w:proofErr w:type="spellStart"/>
       <w:r>
         <w:rPr>
           <w:rFonts w:ascii="Arial" w:eastAsia="Arial" w:hAnsi="Arial" w:cs="Arial"/>
@@ -614,8 +645,9 @@
           <w:szCs w:val="28"/>
           <w:lang w:val="es-DO"/>
         </w:rPr>
-        <w:t>TOP</w:t>
+        <w:t>Details</w:t>
       </w:r>
+      <w:proofErr w:type="spellEnd"/>
       <w:r>
         <w:rPr>
           <w:rFonts w:ascii="Arial" w:eastAsia="Arial" w:hAnsi="Arial" w:cs="Arial"/>
@@ -625,6 +657,7 @@
         </w:rPr>
         <w:t xml:space="preserve"> </w:t>
       </w:r>
+      <w:proofErr w:type="spellStart"/>
       <w:r>
         <w:rPr>
           <w:rFonts w:ascii="Arial" w:eastAsia="Arial" w:hAnsi="Arial" w:cs="Arial"/>
@@ -632,23 +665,19 @@
           <w:szCs w:val="28"/>
           <w:lang w:val="es-DO"/>
         </w:rPr>
-        <w:t>Notification Alerts</w:t>
+        <w:t>Notification</w:t>
       </w:r>
-    </w:p>
-    <w:p>
-      <w:pPr>
-        <w:pStyle w:val="Prrafodelista"/>
-        <w:numPr>
-          <w:ilvl w:val="2"/>
-          <w:numId w:val="1"/>
-        </w:numPr>
+      <w:proofErr w:type="spellEnd"/>
+      <w:r>
         <w:rPr>
           <w:rFonts w:ascii="Arial" w:eastAsia="Arial" w:hAnsi="Arial" w:cs="Arial"/>
           <w:sz w:val="28"/>
           <w:szCs w:val="28"/>
           <w:lang w:val="es-DO"/>
         </w:rPr>
-      </w:pPr>
+        <w:t xml:space="preserve"> </w:t>
+      </w:r>
+      <w:proofErr w:type="spellStart"/>
       <w:r>
         <w:rPr>
           <w:rFonts w:ascii="Arial" w:eastAsia="Arial" w:hAnsi="Arial" w:cs="Arial"/>
@@ -656,26 +685,9 @@
           <w:szCs w:val="28"/>
           <w:lang w:val="es-DO"/>
         </w:rPr>
-        <w:t>Details</w:t>
+        <w:t>Alerts</w:t>
       </w:r>
-      <w:r>
-        <w:rPr>
-          <w:rFonts w:ascii="Arial" w:eastAsia="Arial" w:hAnsi="Arial" w:cs="Arial"/>
-          <w:sz w:val="28"/>
-          <w:szCs w:val="28"/>
-          <w:lang w:val="es-DO"/>
-        </w:rPr>
-        <w:t xml:space="preserve"> </w:t>
-      </w:r>
-      <w:r>
-        <w:rPr>
-          <w:rFonts w:ascii="Arial" w:eastAsia="Arial" w:hAnsi="Arial" w:cs="Arial"/>
-          <w:sz w:val="28"/>
-          <w:szCs w:val="28"/>
-          <w:lang w:val="es-DO"/>
-        </w:rPr>
-        <w:t>Notification Alerts</w:t>
-      </w:r>
+      <w:proofErr w:type="spellEnd"/>
     </w:p>
     <w:p>
       <w:pPr>
@@ -698,25 +710,10 @@
       <w:pPr>
         <w:rPr>
           <w:rFonts w:ascii="Arial" w:eastAsia="Arial" w:hAnsi="Arial" w:cs="Arial"/>
-          <w:lang w:val="es-DO"/>
-        </w:rPr>
-      </w:pPr>
-    </w:p>
-    <w:p>
-      <w:pPr>
-        <w:rPr>
-          <w:rFonts w:ascii="Arial" w:eastAsia="Arial" w:hAnsi="Arial" w:cs="Arial"/>
           <w:u w:val="single"/>
           <w:lang w:val="es-DO"/>
         </w:rPr>
       </w:pPr>
-      <w:r>
-        <w:rPr>
-          <w:rFonts w:ascii="Arial" w:eastAsia="Arial" w:hAnsi="Arial" w:cs="Arial"/>
-          <w:lang w:val="es-DO"/>
-        </w:rPr>
-        <w:t>D</w:t>
-      </w:r>
     </w:p>
     <w:p>
       <w:pPr>
@@ -884,7 +881,23 @@
         <w:rFonts w:ascii="Arial" w:eastAsia="Arial" w:hAnsi="Arial" w:cs="Arial"/>
         <w:color w:val="000000" w:themeColor="text1"/>
       </w:rPr>
-      <w:t xml:space="preserve">Desing by: StaryDark                                                                                   </w:t>
+      <w:t xml:space="preserve">Desing by: </w:t>
+    </w:r>
+    <w:proofErr w:type="spellStart"/>
+    <w:r>
+      <w:rPr>
+        <w:rFonts w:ascii="Arial" w:eastAsia="Arial" w:hAnsi="Arial" w:cs="Arial"/>
+        <w:color w:val="000000" w:themeColor="text1"/>
+      </w:rPr>
+      <w:t>StaryDark</w:t>
+    </w:r>
+    <w:proofErr w:type="spellEnd"/>
+    <w:r>
+      <w:rPr>
+        <w:rFonts w:ascii="Arial" w:eastAsia="Arial" w:hAnsi="Arial" w:cs="Arial"/>
+        <w:color w:val="000000" w:themeColor="text1"/>
+      </w:rPr>
+      <w:t xml:space="preserve">                                                                                   </w:t>
     </w:r>
     <w:hyperlink r:id="rId1" w:history="1">
       <w:r>
@@ -2932,6 +2945,16 @@
 </file>
 
 <file path=customXml/item1.xml><?xml version="1.0" encoding="utf-8"?>
+<b:Sources xmlns:b="http://schemas.openxmlformats.org/officeDocument/2006/bibliography" xmlns="http://schemas.openxmlformats.org/officeDocument/2006/bibliography" SelectedStyle="\APASixthEditionOfficeOnline.xsl" StyleName="APA" Version="6"/>
+</file>
+
+<file path=customXml/item2.xml><?xml version="1.0" encoding="utf-8"?>
+<go:gDocsCustomXmlDataStorage xmlns:go="http://customooxmlschemas.google.com/" xmlns:r="http://schemas.openxmlformats.org/officeDocument/2006/relationships">
+  <go:docsCustomData xmlns:go="http://customooxmlschemas.google.com/" roundtripDataSignature="AMtx7mgFdl7f635INgiGWsvjJJwhQafzXQ==">AMUW2mWvJ8cOvq0HPWWlRoLj/MbfVnh2bU5UlCJIFv9ybgEhw7W+Cg6nztDTcRtixQ63r7u7KvoXLNZjsgsphhryKzdZpDuHzNAdg5gaAshKWqGuHWuD+P7jDzc3/5R2jdEDtD9OlsAy</go:docsCustomData>
+</go:gDocsCustomXmlDataStorage>
+</file>
+
+<file path=customXml/item3.xml><?xml version="1.0" encoding="utf-8"?>
 <s:customData xmlns="http://www.wps.cn/officeDocument/2013/wpsCustomData" xmlns:s="http://www.wps.cn/officeDocument/2013/wpsCustomData">
   <customSectProps>
     <customSectPr/>
@@ -2942,20 +2965,10 @@
 </s:customData>
 </file>
 
-<file path=customXml/item2.xml><?xml version="1.0" encoding="utf-8"?>
-<go:gDocsCustomXmlDataStorage xmlns:go="http://customooxmlschemas.google.com/" xmlns:r="http://schemas.openxmlformats.org/officeDocument/2006/relationships">
-  <go:docsCustomData xmlns:go="http://customooxmlschemas.google.com/" roundtripDataSignature="AMtx7mgFdl7f635INgiGWsvjJJwhQafzXQ==">AMUW2mWvJ8cOvq0HPWWlRoLj/MbfVnh2bU5UlCJIFv9ybgEhw7W+Cg6nztDTcRtixQ63r7u7KvoXLNZjsgsphhryKzdZpDuHzNAdg5gaAshKWqGuHWuD+P7jDzc3/5R2jdEDtD9OlsAy</go:docsCustomData>
-</go:gDocsCustomXmlDataStorage>
-</file>
-
-<file path=customXml/item3.xml><?xml version="1.0" encoding="utf-8"?>
-<b:Sources xmlns:b="http://schemas.openxmlformats.org/officeDocument/2006/bibliography" xmlns="http://schemas.openxmlformats.org/officeDocument/2006/bibliography" SelectedStyle="\APASixthEditionOfficeOnline.xsl" StyleName="APA" Version="6"/>
-</file>
-
 <file path=customXml/itemProps1.xml><?xml version="1.0" encoding="utf-8"?>
-<ds:datastoreItem xmlns:ds="http://schemas.openxmlformats.org/officeDocument/2006/customXml" ds:itemID="{B1977F7D-205B-4081-913C-38D41E755F92}">
+<ds:datastoreItem xmlns:ds="http://schemas.openxmlformats.org/officeDocument/2006/customXml" ds:itemID="{99AEE75F-9EA7-4111-81C1-BC795542D3C2}">
   <ds:schemaRefs>
-    <ds:schemaRef ds:uri="http://www.wps.cn/officeDocument/2013/wpsCustomData"/>
+    <ds:schemaRef ds:uri="http://schemas.openxmlformats.org/officeDocument/2006/bibliography"/>
   </ds:schemaRefs>
 </ds:datastoreItem>
 </file>
@@ -2970,9 +2983,9 @@
 </file>
 
 <file path=customXml/itemProps3.xml><?xml version="1.0" encoding="utf-8"?>
-<ds:datastoreItem xmlns:ds="http://schemas.openxmlformats.org/officeDocument/2006/customXml" ds:itemID="{99AEE75F-9EA7-4111-81C1-BC795542D3C2}">
+<ds:datastoreItem xmlns:ds="http://schemas.openxmlformats.org/officeDocument/2006/customXml" ds:itemID="{B1977F7D-205B-4081-913C-38D41E755F92}">
   <ds:schemaRefs>
-    <ds:schemaRef ds:uri="http://schemas.openxmlformats.org/officeDocument/2006/bibliography"/>
+    <ds:schemaRef ds:uri="http://www.wps.cn/officeDocument/2013/wpsCustomData"/>
   </ds:schemaRefs>
 </ds:datastoreItem>
 </file>
</xml_diff>